<commit_message>
pushing again 6/2/2024 (Adding actual word doc and not word doc temp folder)
</commit_message>
<xml_diff>
--- a/module-1/assignment-1/huffer-assignment1.2.docx
+++ b/module-1/assignment-1/huffer-assignment1.2.docx
@@ -179,7 +179,7 @@
         </w:rPr>
         <w:t xml:space="preserve"> Main Folder: </w:t>
       </w:r>
-      <w:hyperlink r:id="rId5" w:history="1">
+      <w:hyperlink r:id="rId6" w:history="1">
         <w:r>
           <w:rPr>
             <w:rStyle w:val="Hyperlink"/>
@@ -201,6 +201,24 @@
     </w:p>
     <w:p>
       <w:pPr>
+        <w:spacing w:line="259" w:lineRule="auto"/>
+        <w:rPr>
+          <w:rFonts w:ascii="Times New Roman" w:hAnsi="Times New Roman" w:cs="Times New Roman"/>
+          <w:sz w:val="24"/>
+          <w:szCs w:val="24"/>
+        </w:rPr>
+      </w:pPr>
+      <w:r>
+        <w:rPr>
+          <w:rFonts w:ascii="Times New Roman" w:hAnsi="Times New Roman" w:cs="Times New Roman"/>
+          <w:sz w:val="24"/>
+          <w:szCs w:val="24"/>
+        </w:rPr>
+        <w:br w:type="page"/>
+      </w:r>
+    </w:p>
+    <w:p>
+      <w:pPr>
         <w:pStyle w:val="ListParagraph"/>
         <w:numPr>
           <w:ilvl w:val="0"/>
@@ -218,6 +236,7 @@
           <w:sz w:val="24"/>
           <w:szCs w:val="24"/>
         </w:rPr>
+        <w:lastRenderedPageBreak/>
         <w:t xml:space="preserve">Screenshot of </w:t>
       </w:r>
       <w:proofErr w:type="spellStart"/>
@@ -245,14 +264,6 @@
           <w:szCs w:val="24"/>
         </w:rPr>
         <w:t xml:space="preserve"> </w:t>
-      </w:r>
-      <w:r>
-        <w:rPr>
-          <w:rFonts w:ascii="Times New Roman" w:hAnsi="Times New Roman" w:cs="Times New Roman"/>
-          <w:sz w:val="24"/>
-          <w:szCs w:val="24"/>
-        </w:rPr>
-        <w:br/>
       </w:r>
     </w:p>
     <w:p>
@@ -269,7 +280,84 @@
           <w:sz w:val="24"/>
           <w:szCs w:val="24"/>
         </w:rPr>
+        <w:drawing>
+          <wp:inline distT="0" distB="0" distL="0" distR="0" wp14:anchorId="55B11FFF" wp14:editId="48AD4F29">
+            <wp:extent cx="5943600" cy="6701155"/>
+            <wp:effectExtent l="0" t="0" r="0" b="4445"/>
+            <wp:docPr id="1957812977" name="Picture 1" descr="A screenshot of a computer&#10;&#10;Description automatically generated"/>
+            <wp:cNvGraphicFramePr>
+              <a:graphicFrameLocks xmlns:a="http://schemas.openxmlformats.org/drawingml/2006/main" noChangeAspect="1"/>
+            </wp:cNvGraphicFramePr>
+            <a:graphic xmlns:a="http://schemas.openxmlformats.org/drawingml/2006/main">
+              <a:graphicData uri="http://schemas.openxmlformats.org/drawingml/2006/picture">
+                <pic:pic xmlns:pic="http://schemas.openxmlformats.org/drawingml/2006/picture">
+                  <pic:nvPicPr>
+                    <pic:cNvPr id="1957812977" name="Picture 1" descr="A screenshot of a computer&#10;&#10;Description automatically generated"/>
+                    <pic:cNvPicPr/>
+                  </pic:nvPicPr>
+                  <pic:blipFill>
+                    <a:blip r:embed="rId7"/>
+                    <a:stretch>
+                      <a:fillRect/>
+                    </a:stretch>
+                  </pic:blipFill>
+                  <pic:spPr>
+                    <a:xfrm>
+                      <a:off x="0" y="0"/>
+                      <a:ext cx="5943600" cy="6701155"/>
+                    </a:xfrm>
+                    <a:prstGeom prst="rect">
+                      <a:avLst/>
+                    </a:prstGeom>
+                  </pic:spPr>
+                </pic:pic>
+              </a:graphicData>
+            </a:graphic>
+          </wp:inline>
+        </w:drawing>
+      </w:r>
+      <w:r>
+        <w:rPr>
+          <w:rFonts w:ascii="Times New Roman" w:hAnsi="Times New Roman" w:cs="Times New Roman"/>
+          <w:sz w:val="24"/>
+          <w:szCs w:val="24"/>
+        </w:rPr>
         <w:br/>
+      </w:r>
+    </w:p>
+    <w:p>
+      <w:pPr>
+        <w:rPr>
+          <w:rFonts w:ascii="Times New Roman" w:hAnsi="Times New Roman" w:cs="Times New Roman"/>
+          <w:sz w:val="24"/>
+          <w:szCs w:val="24"/>
+        </w:rPr>
+      </w:pPr>
+      <w:r>
+        <w:rPr>
+          <w:rFonts w:ascii="Times New Roman" w:hAnsi="Times New Roman" w:cs="Times New Roman"/>
+          <w:sz w:val="24"/>
+          <w:szCs w:val="24"/>
+        </w:rPr>
+        <w:br/>
+      </w:r>
+    </w:p>
+    <w:p>
+      <w:pPr>
+        <w:spacing w:line="259" w:lineRule="auto"/>
+        <w:rPr>
+          <w:rFonts w:ascii="Times New Roman" w:hAnsi="Times New Roman" w:cs="Times New Roman"/>
+          <w:sz w:val="24"/>
+          <w:szCs w:val="24"/>
+        </w:rPr>
+      </w:pPr>
+      <w:r>
+        <w:rPr>
+          <w:rFonts w:ascii="Times New Roman" w:hAnsi="Times New Roman" w:cs="Times New Roman"/>
+          <w:sz w:val="24"/>
+          <w:szCs w:val="24"/>
+        </w:rPr>
+        <w:br w:type="page"/>
       </w:r>
     </w:p>
     <w:p>
@@ -291,7 +379,68 @@
           <w:sz w:val="24"/>
           <w:szCs w:val="24"/>
         </w:rPr>
+        <w:lastRenderedPageBreak/>
         <w:t>Screenshot of Local Directory:</w:t>
+      </w:r>
+    </w:p>
+    <w:p>
+      <w:pPr>
+        <w:rPr>
+          <w:rFonts w:ascii="Times New Roman" w:hAnsi="Times New Roman" w:cs="Times New Roman"/>
+          <w:sz w:val="24"/>
+          <w:szCs w:val="24"/>
+        </w:rPr>
+      </w:pPr>
+    </w:p>
+    <w:p>
+      <w:pPr>
+        <w:rPr>
+          <w:rFonts w:ascii="Times New Roman" w:hAnsi="Times New Roman" w:cs="Times New Roman"/>
+          <w:sz w:val="24"/>
+          <w:szCs w:val="24"/>
+        </w:rPr>
+      </w:pPr>
+      <w:r>
+        <w:rPr>
+          <w:rFonts w:ascii="Times New Roman" w:hAnsi="Times New Roman" w:cs="Times New Roman"/>
+          <w:sz w:val="24"/>
+          <w:szCs w:val="24"/>
+        </w:rPr>
+        <w:drawing>
+          <wp:inline distT="0" distB="0" distL="0" distR="0" wp14:anchorId="147B8617" wp14:editId="6599D66C">
+            <wp:extent cx="5943600" cy="6687185"/>
+            <wp:effectExtent l="0" t="0" r="0" b="0"/>
+            <wp:docPr id="1911389966" name="Picture 1" descr="A screenshot of a computer&#10;&#10;Description automatically generated"/>
+            <wp:cNvGraphicFramePr>
+              <a:graphicFrameLocks xmlns:a="http://schemas.openxmlformats.org/drawingml/2006/main" noChangeAspect="1"/>
+            </wp:cNvGraphicFramePr>
+            <a:graphic xmlns:a="http://schemas.openxmlformats.org/drawingml/2006/main">
+              <a:graphicData uri="http://schemas.openxmlformats.org/drawingml/2006/picture">
+                <pic:pic xmlns:pic="http://schemas.openxmlformats.org/drawingml/2006/picture">
+                  <pic:nvPicPr>
+                    <pic:cNvPr id="1911389966" name="Picture 1" descr="A screenshot of a computer&#10;&#10;Description automatically generated"/>
+                    <pic:cNvPicPr/>
+                  </pic:nvPicPr>
+                  <pic:blipFill>
+                    <a:blip r:embed="rId8"/>
+                    <a:stretch>
+                      <a:fillRect/>
+                    </a:stretch>
+                  </pic:blipFill>
+                  <pic:spPr>
+                    <a:xfrm>
+                      <a:off x="0" y="0"/>
+                      <a:ext cx="5943600" cy="6687185"/>
+                    </a:xfrm>
+                    <a:prstGeom prst="rect">
+                      <a:avLst/>
+                    </a:prstGeom>
+                  </pic:spPr>
+                </pic:pic>
+              </a:graphicData>
+            </a:graphic>
+          </wp:inline>
+        </w:drawing>
       </w:r>
       <w:r>
         <w:rPr>
@@ -1659,4 +1808,16 @@
     </a:ext>
   </a:extLst>
 </a:theme>
+</file>
+
+<file path=customXml/item1.xml><?xml version="1.0" encoding="utf-8"?>
+<b:Sources xmlns:b="http://schemas.openxmlformats.org/officeDocument/2006/bibliography" xmlns="http://schemas.openxmlformats.org/officeDocument/2006/bibliography" SelectedStyle="\APASixthEditionOfficeOnline.xsl" StyleName="APA" Version="6"/>
+</file>
+
+<file path=customXml/itemProps1.xml><?xml version="1.0" encoding="utf-8"?>
+<ds:datastoreItem xmlns:ds="http://schemas.openxmlformats.org/officeDocument/2006/customXml" ds:itemID="{95816D30-5FA3-4C8D-BA67-EEDFA62C6F74}">
+  <ds:schemaRefs>
+    <ds:schemaRef ds:uri="http://schemas.openxmlformats.org/officeDocument/2006/bibliography"/>
+  </ds:schemaRefs>
+</ds:datastoreItem>
 </file>
</xml_diff>